<commit_message>
version final de presentacion
</commit_message>
<xml_diff>
--- a/Script_reedfrogs.docx
+++ b/Script_reedfrogs.docx
@@ -8,6 +8,7 @@
           <w:rFonts w:ascii="Times New Roman" w:eastAsia="Times New Roman" w:hAnsi="Times New Roman" w:cs="Times New Roman"/>
           <w:b/>
           <w:bCs/>
+          <w:noProof/>
           <w:kern w:val="0"/>
           <w:lang w:val="es-MX" w:eastAsia="es-MX"/>
           <w14:ligatures w14:val="none"/>
@@ -206,6 +207,9 @@
         </w:rPr>
       </w:pPr>
       <w:r>
+        <w:rPr>
+          <w:noProof/>
+        </w:rPr>
         <w:drawing>
           <wp:inline distT="0" distB="0" distL="0" distR="0" wp14:anchorId="680993FD" wp14:editId="7CE3FD86">
             <wp:extent cx="5612130" cy="2440940"/>
@@ -470,6 +474,9 @@
     </w:p>
     <w:p>
       <w:r>
+        <w:rPr>
+          <w:noProof/>
+        </w:rPr>
         <w:lastRenderedPageBreak/>
         <w:drawing>
           <wp:inline distT="0" distB="0" distL="0" distR="0" wp14:anchorId="266EF8BF" wp14:editId="308920AA">
@@ -522,11 +529,46 @@
           <w:sz w:val="18"/>
           <w:szCs w:val="18"/>
         </w:rPr>
-        <w:t>“El segundo extremo es darle un parámetro distinto a cada tanque sin compartir nada de información. Así, cada tanque se adapta perfectamente a sus datos, incluso extremos. El precio: sobreajuste. Las estimaciones de tanques con pocos renacuajos saltan de un extremo a otro y los intervalos de incertidumbre son muy amplios. No hay “aprender unos de otros”.”</w:t>
-      </w:r>
-    </w:p>
-    <w:p>
-      <w:r>
+        <w:t>“El segundo extremo es darle un parámetro distinto a cada tanque sin compartir nada de información. Así, cada tanque se adapta perfectamente a sus datos, incluso extremos. El precio: sobreajuste. Las estimaciones de tanques con pocos renacuajos saltan de un extremo a otro y los intervalos de incertidumbre son muy amplios. No hay “aprend</w:t>
+      </w:r>
+      <w:r>
+        <w:rPr>
+          <w:color w:val="0070C0"/>
+          <w:sz w:val="18"/>
+          <w:szCs w:val="18"/>
+        </w:rPr>
+        <w:t>izaje de tanques</w:t>
+      </w:r>
+      <w:r>
+        <w:rPr>
+          <w:color w:val="0070C0"/>
+          <w:sz w:val="18"/>
+          <w:szCs w:val="18"/>
+        </w:rPr>
+        <w:t xml:space="preserve"> unos</w:t>
+      </w:r>
+      <w:r>
+        <w:rPr>
+          <w:color w:val="0070C0"/>
+          <w:sz w:val="18"/>
+          <w:szCs w:val="18"/>
+        </w:rPr>
+        <w:t xml:space="preserve"> a </w:t>
+      </w:r>
+      <w:r>
+        <w:rPr>
+          <w:color w:val="0070C0"/>
+          <w:sz w:val="18"/>
+          <w:szCs w:val="18"/>
+        </w:rPr>
+        <w:t>otros”.”</w:t>
+      </w:r>
+    </w:p>
+    <w:p>
+      <w:r>
+        <w:rPr>
+          <w:noProof/>
+        </w:rPr>
         <w:drawing>
           <wp:inline distT="0" distB="0" distL="0" distR="0" wp14:anchorId="310A7C62" wp14:editId="4ED02B6B">
             <wp:extent cx="5612130" cy="1730375"/>
@@ -643,6 +685,9 @@
     <w:p/>
     <w:p>
       <w:r>
+        <w:rPr>
+          <w:noProof/>
+        </w:rPr>
         <w:drawing>
           <wp:inline distT="0" distB="0" distL="0" distR="0" wp14:anchorId="6E9AEE95" wp14:editId="174B1D5E">
             <wp:extent cx="5612130" cy="2242185"/>
@@ -766,6 +811,9 @@
         </w:rPr>
       </w:pPr>
       <w:r>
+        <w:rPr>
+          <w:noProof/>
+        </w:rPr>
         <w:lastRenderedPageBreak/>
         <w:drawing>
           <wp:inline distT="0" distB="0" distL="0" distR="0" wp14:anchorId="542E18ED" wp14:editId="49DF7E99">
@@ -880,6 +928,9 @@
     </w:p>
     <w:p>
       <w:r>
+        <w:rPr>
+          <w:noProof/>
+        </w:rPr>
         <w:drawing>
           <wp:inline distT="0" distB="0" distL="0" distR="0" wp14:anchorId="45C96766" wp14:editId="7BD048E9">
             <wp:extent cx="5612130" cy="2501900"/>

</xml_diff>